<commit_message>
Updating Problem Statement final (spacing fixes)
</commit_message>
<xml_diff>
--- a/docs/IntelliRoast_ProblemStatement_Final.docx
+++ b/docs/IntelliRoast_ProblemStatement_Final.docx
@@ -4,7 +4,7 @@
   <w:body>
     <w:p>
       <w:pPr>
-        <w:spacing w:after="240" w:line="240" w:lineRule="auto"/>
+        <w:spacing w:after="200" w:line="240" w:lineRule="auto"/>
         <w:contextualSpacing w:val="0"/>
         <w:rPr>
           <w:rFonts w:ascii="Times New Roman" w:cs="Times New Roman" w:eastAsia="Times New Roman" w:hAnsi="Times New Roman"/>
@@ -37,7 +37,7 @@
     </w:p>
     <w:p>
       <w:pPr>
-        <w:spacing w:after="240" w:line="240" w:lineRule="auto"/>
+        <w:spacing w:after="200" w:line="240" w:lineRule="auto"/>
         <w:contextualSpacing w:val="0"/>
         <w:rPr>
           <w:rFonts w:ascii="Times New Roman" w:cs="Times New Roman" w:eastAsia="Times New Roman" w:hAnsi="Times New Roman"/>
@@ -70,7 +70,7 @@
     </w:p>
     <w:p>
       <w:pPr>
-        <w:spacing w:after="240" w:line="240" w:lineRule="auto"/>
+        <w:spacing w:after="200" w:line="240" w:lineRule="auto"/>
         <w:contextualSpacing w:val="0"/>
         <w:jc w:val="both"/>
         <w:rPr>
@@ -127,7 +127,7 @@
     </w:p>
     <w:p>
       <w:pPr>
-        <w:spacing w:after="240" w:line="240" w:lineRule="auto"/>
+        <w:spacing w:after="200" w:line="240" w:lineRule="auto"/>
         <w:contextualSpacing w:val="0"/>
         <w:jc w:val="both"/>
         <w:rPr>
@@ -202,7 +202,7 @@
     </w:p>
     <w:p>
       <w:pPr>
-        <w:spacing w:after="240" w:line="240" w:lineRule="auto"/>
+        <w:spacing w:after="200" w:line="240" w:lineRule="auto"/>
         <w:contextualSpacing w:val="0"/>
         <w:jc w:val="both"/>
         <w:rPr>
@@ -246,7 +246,7 @@
     </w:p>
     <w:p>
       <w:pPr>
-        <w:spacing w:after="240" w:line="240" w:lineRule="auto"/>
+        <w:spacing w:after="200" w:line="240" w:lineRule="auto"/>
         <w:ind w:left="0" w:firstLine="0"/>
         <w:contextualSpacing w:val="0"/>
         <w:rPr>
@@ -280,7 +280,7 @@
     </w:p>
     <w:p>
       <w:pPr>
-        <w:spacing w:after="240" w:line="240" w:lineRule="auto"/>
+        <w:spacing w:after="200" w:line="240" w:lineRule="auto"/>
         <w:ind w:left="20" w:firstLine="0"/>
         <w:contextualSpacing w:val="0"/>
         <w:jc w:val="both"/>
@@ -335,7 +335,7 @@
     </w:p>
     <w:p>
       <w:pPr>
-        <w:spacing w:after="240" w:line="240" w:lineRule="auto"/>
+        <w:spacing w:after="200" w:line="240" w:lineRule="auto"/>
         <w:ind w:left="20" w:firstLine="0"/>
         <w:contextualSpacing w:val="0"/>
         <w:jc w:val="both"/>
@@ -357,7 +357,7 @@
     </w:p>
     <w:p>
       <w:pPr>
-        <w:spacing w:after="240" w:line="240" w:lineRule="auto"/>
+        <w:spacing w:after="200" w:line="240" w:lineRule="auto"/>
         <w:ind w:left="20" w:firstLine="0"/>
         <w:contextualSpacing w:val="0"/>
         <w:jc w:val="both"/>
@@ -402,7 +402,7 @@
     </w:p>
     <w:p>
       <w:pPr>
-        <w:spacing w:after="240" w:line="240" w:lineRule="auto"/>
+        <w:spacing w:after="200" w:line="240" w:lineRule="auto"/>
         <w:ind w:left="0" w:firstLine="0"/>
         <w:contextualSpacing w:val="0"/>
         <w:rPr>
@@ -436,7 +436,7 @@
     </w:p>
     <w:p>
       <w:pPr>
-        <w:spacing w:line="240" w:lineRule="auto"/>
+        <w:spacing w:after="200" w:line="240" w:lineRule="auto"/>
         <w:contextualSpacing w:val="0"/>
         <w:jc w:val="both"/>
         <w:rPr>
@@ -457,7 +457,7 @@
     </w:p>
     <w:p>
       <w:pPr>
-        <w:spacing w:line="240" w:lineRule="auto"/>
+        <w:spacing w:after="200" w:line="240" w:lineRule="auto"/>
         <w:contextualSpacing w:val="0"/>
         <w:jc w:val="both"/>
         <w:rPr>
@@ -468,13 +468,70 @@
       </w:pPr>
       <w:r>
         <w:rPr>
-          <w:rtl w:val="0"/>
-        </w:rPr>
-      </w:r>
-    </w:p>
-    <w:p>
-      <w:pPr>
-        <w:spacing w:line="240" w:lineRule="auto"/>
+          <w:rFonts w:ascii="Times New Roman" w:cs="Times New Roman" w:eastAsia="Times New Roman" w:hAnsi="Times New Roman"/>
+          <w:sz w:val="24"/>
+          <w:szCs w:val="24"/>
+          <w:rtl w:val="0"/>
+        </w:rPr>
+        <w:t xml:space="preserve">IntelliRoast offers an in-home solution to average coffee roasting needs by providing a customizable roasting experience at an affordable price. Utilizing similar roasting technology as the homemade tools that hobbyist coffee roasters use today, IntelliRoast automatically roasts the coffee beans without manual intervention. Additionally, a smartphone app can be used to customize the roasting process to create and save user-defined roast profiles</w:t>
+      </w:r>
+      <w:r>
+        <w:rPr>
+          <w:rFonts w:ascii="Times New Roman" w:cs="Times New Roman" w:eastAsia="Times New Roman" w:hAnsi="Times New Roman"/>
+          <w:sz w:val="24"/>
+          <w:szCs w:val="24"/>
+          <w:rtl w:val="0"/>
+        </w:rPr>
+        <w:t xml:space="preserve">.</w:t>
+      </w:r>
+      <w:r>
+        <w:rPr>
+          <w:rFonts w:ascii="Times New Roman" w:cs="Times New Roman" w:eastAsia="Times New Roman" w:hAnsi="Times New Roman"/>
+          <w:sz w:val="24"/>
+          <w:szCs w:val="24"/>
+          <w:rtl w:val="0"/>
+        </w:rPr>
+        <w:t xml:space="preserve"> Using this technology, the average user can easily perform the complex, intricate roasting process at a fraction of the cost of the current technology available on the market.</w:t>
+      </w:r>
+    </w:p>
+    <w:p>
+      <w:pPr>
+        <w:spacing w:after="200" w:line="240" w:lineRule="auto"/>
+        <w:ind w:left="0" w:firstLine="0"/>
+        <w:contextualSpacing w:val="0"/>
+        <w:rPr>
+          <w:rFonts w:ascii="Times New Roman" w:cs="Times New Roman" w:eastAsia="Times New Roman" w:hAnsi="Times New Roman"/>
+          <w:b w:val="1"/>
+          <w:sz w:val="24"/>
+          <w:szCs w:val="24"/>
+        </w:rPr>
+      </w:pPr>
+      <w:r>
+        <w:rPr>
+          <w:rFonts w:ascii="Times New Roman" w:cs="Times New Roman" w:eastAsia="Times New Roman" w:hAnsi="Times New Roman"/>
+          <w:b w:val="1"/>
+          <w:sz w:val="24"/>
+          <w:szCs w:val="24"/>
+          <w:highlight w:val="white"/>
+          <w:rtl w:val="0"/>
+        </w:rPr>
+        <w:t xml:space="preserve">1.4.            </w:t>
+      </w:r>
+      <w:r>
+        <w:rPr>
+          <w:rFonts w:ascii="Times New Roman" w:cs="Times New Roman" w:eastAsia="Times New Roman" w:hAnsi="Times New Roman"/>
+          <w:b w:val="1"/>
+          <w:sz w:val="24"/>
+          <w:szCs w:val="24"/>
+          <w:rtl w:val="0"/>
+        </w:rPr>
+        <w:t xml:space="preserve">Implications of Success</w:t>
+      </w:r>
+    </w:p>
+    <w:p>
+      <w:pPr>
+        <w:spacing w:after="200" w:line="240" w:lineRule="auto"/>
+        <w:ind w:left="20" w:firstLine="0"/>
         <w:contextualSpacing w:val="0"/>
         <w:jc w:val="both"/>
         <w:rPr>
@@ -486,122 +543,33 @@
       <w:r>
         <w:rPr>
           <w:rFonts w:ascii="Times New Roman" w:cs="Times New Roman" w:eastAsia="Times New Roman" w:hAnsi="Times New Roman"/>
-          <w:sz w:val="24"/>
-          <w:szCs w:val="24"/>
-          <w:rtl w:val="0"/>
-        </w:rPr>
-        <w:t xml:space="preserve">IntelliRoast offers an in-home solution to average coffee roasting needs by providing a customizable roasting experience at an affordable price. Utilizing similar roasting technology as the homemade tools that hobbyist coffee roasters use today, IntelliRoast automatically roasts the coffee beans without manual intervention. Additionally, a smartphone app can be used to customize the roasting process to create and save user-defined roast profiles</w:t>
-      </w:r>
-      <w:r>
-        <w:rPr>
-          <w:rFonts w:ascii="Times New Roman" w:cs="Times New Roman" w:eastAsia="Times New Roman" w:hAnsi="Times New Roman"/>
-          <w:sz w:val="24"/>
-          <w:szCs w:val="24"/>
-          <w:rtl w:val="0"/>
-        </w:rPr>
-        <w:t xml:space="preserve">.</w:t>
-      </w:r>
-      <w:r>
-        <w:rPr>
-          <w:rFonts w:ascii="Times New Roman" w:cs="Times New Roman" w:eastAsia="Times New Roman" w:hAnsi="Times New Roman"/>
-          <w:sz w:val="24"/>
-          <w:szCs w:val="24"/>
-          <w:rtl w:val="0"/>
-        </w:rPr>
-        <w:t xml:space="preserve"> Using this technology, the average user can easily perform the complex, intricate roasting process at a fraction of the cost of the current technology available on the market.</w:t>
-      </w:r>
-    </w:p>
-    <w:p>
-      <w:pPr>
-        <w:spacing w:line="240" w:lineRule="auto"/>
-        <w:contextualSpacing w:val="0"/>
-        <w:rPr>
-          <w:rFonts w:ascii="Times New Roman" w:cs="Times New Roman" w:eastAsia="Times New Roman" w:hAnsi="Times New Roman"/>
-          <w:sz w:val="24"/>
-          <w:szCs w:val="24"/>
-        </w:rPr>
-      </w:pPr>
-      <w:r>
-        <w:rPr>
-          <w:rtl w:val="0"/>
-        </w:rPr>
-      </w:r>
-    </w:p>
-    <w:p>
-      <w:pPr>
-        <w:spacing w:after="240" w:line="240" w:lineRule="auto"/>
-        <w:ind w:left="0" w:firstLine="0"/>
-        <w:contextualSpacing w:val="0"/>
-        <w:rPr>
-          <w:rFonts w:ascii="Times New Roman" w:cs="Times New Roman" w:eastAsia="Times New Roman" w:hAnsi="Times New Roman"/>
-          <w:b w:val="1"/>
-          <w:sz w:val="24"/>
-          <w:szCs w:val="24"/>
-        </w:rPr>
-      </w:pPr>
-      <w:r>
-        <w:rPr>
-          <w:rFonts w:ascii="Times New Roman" w:cs="Times New Roman" w:eastAsia="Times New Roman" w:hAnsi="Times New Roman"/>
-          <w:b w:val="1"/>
+          <w:color w:val="222222"/>
           <w:sz w:val="24"/>
           <w:szCs w:val="24"/>
           <w:highlight w:val="white"/>
           <w:rtl w:val="0"/>
         </w:rPr>
-        <w:t xml:space="preserve">1.4.            </w:t>
-      </w:r>
-      <w:r>
-        <w:rPr>
-          <w:rFonts w:ascii="Times New Roman" w:cs="Times New Roman" w:eastAsia="Times New Roman" w:hAnsi="Times New Roman"/>
-          <w:b w:val="1"/>
-          <w:sz w:val="24"/>
-          <w:szCs w:val="24"/>
-          <w:rtl w:val="0"/>
-        </w:rPr>
-        <w:t xml:space="preserve">Implications of Success</w:t>
-      </w:r>
-    </w:p>
-    <w:p>
-      <w:pPr>
-        <w:spacing w:after="240" w:line="240" w:lineRule="auto"/>
+        <w:t xml:space="preserve">The overall goals for IntelliRoast are to create a memorable user experience and roast coffee in such a way to extract the maximum flavor possible. </w:t>
+      </w:r>
+      <w:r>
+        <w:rPr>
+          <w:rFonts w:ascii="Times New Roman" w:cs="Times New Roman" w:eastAsia="Times New Roman" w:hAnsi="Times New Roman"/>
+          <w:sz w:val="24"/>
+          <w:szCs w:val="24"/>
+          <w:rtl w:val="0"/>
+        </w:rPr>
+        <w:t xml:space="preserve">If met, IntelliRoast will provide a consumer-friendly option for high-end coffee roasting. This product will offer a more efficient and automated method for a traditionally manual process. With its low cost and user-friendly interface, IntelliRoast could rise to a major market competitor based on current coffee roasting trends. Smaller coffee bars featuring locally roasted coffee could suffer the most due to the ease of roasting coffee at home. The possibility of wider commercial success could affect larger coffee companies as users start roasting their own coffee beans.</w:t>
+      </w:r>
+    </w:p>
+    <w:p>
+      <w:pPr>
+        <w:spacing w:after="200" w:line="240" w:lineRule="auto"/>
         <w:ind w:left="20" w:firstLine="0"/>
         <w:contextualSpacing w:val="0"/>
         <w:jc w:val="both"/>
         <w:rPr>
           <w:rFonts w:ascii="Times New Roman" w:cs="Times New Roman" w:eastAsia="Times New Roman" w:hAnsi="Times New Roman"/>
-          <w:sz w:val="24"/>
-          <w:szCs w:val="24"/>
-        </w:rPr>
-      </w:pPr>
-      <w:r>
-        <w:rPr>
-          <w:rFonts w:ascii="Times New Roman" w:cs="Times New Roman" w:eastAsia="Times New Roman" w:hAnsi="Times New Roman"/>
-          <w:color w:val="222222"/>
-          <w:sz w:val="24"/>
-          <w:szCs w:val="24"/>
-          <w:highlight w:val="white"/>
-          <w:rtl w:val="0"/>
-        </w:rPr>
-        <w:t xml:space="preserve">The overall goals for IntelliRoast are to create a memorable user experience and roast coffee in such a way to extract the maximum flavor possible. </w:t>
-      </w:r>
-      <w:r>
-        <w:rPr>
-          <w:rFonts w:ascii="Times New Roman" w:cs="Times New Roman" w:eastAsia="Times New Roman" w:hAnsi="Times New Roman"/>
-          <w:sz w:val="24"/>
-          <w:szCs w:val="24"/>
-          <w:rtl w:val="0"/>
-        </w:rPr>
-        <w:t xml:space="preserve">If met, IntelliRoast will provide a consumer-friendly option for high-end coffee roasting. This product will offer a more efficient and automated method for a traditionally manual process. With its low cost and user-friendly interface, IntelliRoast could rise to a major market competitor based on current coffee roasting trends. Smaller coffee bars featuring locally roasted coffee could suffer the most due to the ease of roasting coffee at home. The possibility of wider commercial success could affect larger coffee companies as users start roasting their own coffee beans.</w:t>
-      </w:r>
-    </w:p>
-    <w:p>
-      <w:pPr>
-        <w:spacing w:after="240" w:line="240" w:lineRule="auto"/>
-        <w:ind w:left="20" w:firstLine="0"/>
-        <w:contextualSpacing w:val="0"/>
-        <w:jc w:val="both"/>
-        <w:rPr>
-          <w:rFonts w:ascii="Times New Roman" w:cs="Times New Roman" w:eastAsia="Times New Roman" w:hAnsi="Times New Roman"/>
+          <w:b w:val="1"/>
           <w:sz w:val="24"/>
           <w:szCs w:val="24"/>
         </w:rPr>
@@ -633,35 +601,26 @@
         </w:rPr>
         <w:t xml:space="preserve">In the future, IntelliRoast will become a commonplace household appliance, providing an unforgettable coffee experience.</w:t>
       </w:r>
-    </w:p>
-    <w:p>
-      <w:pPr>
-        <w:spacing w:after="200" w:line="240" w:lineRule="auto"/>
-        <w:contextualSpacing w:val="0"/>
-        <w:rPr>
-          <w:rFonts w:ascii="Times New Roman" w:cs="Times New Roman" w:eastAsia="Times New Roman" w:hAnsi="Times New Roman"/>
-          <w:b w:val="1"/>
-          <w:sz w:val="24"/>
-          <w:szCs w:val="24"/>
-        </w:rPr>
-      </w:pPr>
-      <w:r>
-        <w:rPr>
-          <w:rtl w:val="0"/>
-        </w:rPr>
-      </w:r>
-    </w:p>
-    <w:p>
-      <w:pPr>
-        <w:spacing w:after="200" w:line="240" w:lineRule="auto"/>
-        <w:contextualSpacing w:val="0"/>
-        <w:rPr>
-          <w:rFonts w:ascii="Times New Roman" w:cs="Times New Roman" w:eastAsia="Times New Roman" w:hAnsi="Times New Roman"/>
-          <w:b w:val="1"/>
-          <w:sz w:val="24"/>
-          <w:szCs w:val="24"/>
-        </w:rPr>
-      </w:pPr>
+      <w:r>
+        <w:rPr>
+          <w:rtl w:val="0"/>
+        </w:rPr>
+      </w:r>
+    </w:p>
+    <w:p>
+      <w:pPr>
+        <w:spacing w:after="200" w:line="240" w:lineRule="auto"/>
+        <w:contextualSpacing w:val="0"/>
+        <w:rPr>
+          <w:rFonts w:ascii="Times New Roman" w:cs="Times New Roman" w:eastAsia="Times New Roman" w:hAnsi="Times New Roman"/>
+          <w:b w:val="1"/>
+          <w:sz w:val="24"/>
+          <w:szCs w:val="24"/>
+        </w:rPr>
+      </w:pPr>
+      <w:r>
+        <w:br w:type="page"/>
+      </w:r>
       <w:r>
         <w:rPr>
           <w:rtl w:val="0"/>
@@ -696,7 +655,7 @@
     </w:p>
     <w:p>
       <w:pPr>
-        <w:spacing w:line="240" w:lineRule="auto"/>
+        <w:spacing w:after="200" w:line="240" w:lineRule="auto"/>
         <w:contextualSpacing w:val="0"/>
         <w:rPr>
           <w:rFonts w:ascii="Times New Roman" w:cs="Times New Roman" w:eastAsia="Times New Roman" w:hAnsi="Times New Roman"/>
@@ -735,23 +694,23 @@
     </w:p>
     <w:p>
       <w:pPr>
-        <w:spacing w:line="240" w:lineRule="auto"/>
-        <w:contextualSpacing w:val="0"/>
-        <w:rPr>
-          <w:rFonts w:ascii="Times New Roman" w:cs="Times New Roman" w:eastAsia="Times New Roman" w:hAnsi="Times New Roman"/>
-          <w:sz w:val="24"/>
-          <w:szCs w:val="24"/>
-        </w:rPr>
-      </w:pPr>
-      <w:r>
-        <w:rPr>
-          <w:rtl w:val="0"/>
-        </w:rPr>
-      </w:r>
-    </w:p>
-    <w:p>
-      <w:pPr>
-        <w:spacing w:line="240" w:lineRule="auto"/>
+        <w:spacing w:after="200" w:line="240" w:lineRule="auto"/>
+        <w:contextualSpacing w:val="0"/>
+        <w:rPr>
+          <w:rFonts w:ascii="Times New Roman" w:cs="Times New Roman" w:eastAsia="Times New Roman" w:hAnsi="Times New Roman"/>
+          <w:sz w:val="24"/>
+          <w:szCs w:val="24"/>
+        </w:rPr>
+      </w:pPr>
+      <w:r>
+        <w:rPr>
+          <w:rtl w:val="0"/>
+        </w:rPr>
+      </w:r>
+    </w:p>
+    <w:p>
+      <w:pPr>
+        <w:spacing w:after="200" w:line="240" w:lineRule="auto"/>
         <w:contextualSpacing w:val="0"/>
         <w:rPr>
           <w:rFonts w:ascii="Times New Roman" w:cs="Times New Roman" w:eastAsia="Times New Roman" w:hAnsi="Times New Roman"/>
@@ -790,23 +749,23 @@
     </w:p>
     <w:p>
       <w:pPr>
-        <w:spacing w:line="240" w:lineRule="auto"/>
-        <w:contextualSpacing w:val="0"/>
-        <w:rPr>
-          <w:rFonts w:ascii="Times New Roman" w:cs="Times New Roman" w:eastAsia="Times New Roman" w:hAnsi="Times New Roman"/>
-          <w:sz w:val="24"/>
-          <w:szCs w:val="24"/>
-        </w:rPr>
-      </w:pPr>
-      <w:r>
-        <w:rPr>
-          <w:rtl w:val="0"/>
-        </w:rPr>
-      </w:r>
-    </w:p>
-    <w:p>
-      <w:pPr>
-        <w:spacing w:line="240" w:lineRule="auto"/>
+        <w:spacing w:after="200" w:line="240" w:lineRule="auto"/>
+        <w:contextualSpacing w:val="0"/>
+        <w:rPr>
+          <w:rFonts w:ascii="Times New Roman" w:cs="Times New Roman" w:eastAsia="Times New Roman" w:hAnsi="Times New Roman"/>
+          <w:sz w:val="24"/>
+          <w:szCs w:val="24"/>
+        </w:rPr>
+      </w:pPr>
+      <w:r>
+        <w:rPr>
+          <w:rtl w:val="0"/>
+        </w:rPr>
+      </w:r>
+    </w:p>
+    <w:p>
+      <w:pPr>
+        <w:spacing w:after="200" w:line="240" w:lineRule="auto"/>
         <w:contextualSpacing w:val="0"/>
         <w:rPr>
           <w:rFonts w:ascii="Times New Roman" w:cs="Times New Roman" w:eastAsia="Times New Roman" w:hAnsi="Times New Roman"/>
@@ -845,23 +804,23 @@
     </w:p>
     <w:p>
       <w:pPr>
-        <w:spacing w:line="240" w:lineRule="auto"/>
-        <w:contextualSpacing w:val="0"/>
-        <w:rPr>
-          <w:rFonts w:ascii="Times New Roman" w:cs="Times New Roman" w:eastAsia="Times New Roman" w:hAnsi="Times New Roman"/>
-          <w:sz w:val="24"/>
-          <w:szCs w:val="24"/>
-        </w:rPr>
-      </w:pPr>
-      <w:r>
-        <w:rPr>
-          <w:rtl w:val="0"/>
-        </w:rPr>
-      </w:r>
-    </w:p>
-    <w:p>
-      <w:pPr>
-        <w:spacing w:line="240" w:lineRule="auto"/>
+        <w:spacing w:after="200" w:line="240" w:lineRule="auto"/>
+        <w:contextualSpacing w:val="0"/>
+        <w:rPr>
+          <w:rFonts w:ascii="Times New Roman" w:cs="Times New Roman" w:eastAsia="Times New Roman" w:hAnsi="Times New Roman"/>
+          <w:sz w:val="24"/>
+          <w:szCs w:val="24"/>
+        </w:rPr>
+      </w:pPr>
+      <w:r>
+        <w:rPr>
+          <w:rtl w:val="0"/>
+        </w:rPr>
+      </w:r>
+    </w:p>
+    <w:p>
+      <w:pPr>
+        <w:spacing w:after="200" w:line="240" w:lineRule="auto"/>
         <w:contextualSpacing w:val="0"/>
         <w:rPr>
           <w:rFonts w:ascii="Times New Roman" w:cs="Times New Roman" w:eastAsia="Times New Roman" w:hAnsi="Times New Roman"/>
@@ -918,23 +877,23 @@
     </w:p>
     <w:p>
       <w:pPr>
-        <w:spacing w:line="240" w:lineRule="auto"/>
-        <w:contextualSpacing w:val="0"/>
-        <w:rPr>
-          <w:rFonts w:ascii="Times New Roman" w:cs="Times New Roman" w:eastAsia="Times New Roman" w:hAnsi="Times New Roman"/>
-          <w:sz w:val="24"/>
-          <w:szCs w:val="24"/>
-        </w:rPr>
-      </w:pPr>
-      <w:r>
-        <w:rPr>
-          <w:rtl w:val="0"/>
-        </w:rPr>
-      </w:r>
-    </w:p>
-    <w:p>
-      <w:pPr>
-        <w:spacing w:line="240" w:lineRule="auto"/>
+        <w:spacing w:after="200" w:line="240" w:lineRule="auto"/>
+        <w:contextualSpacing w:val="0"/>
+        <w:rPr>
+          <w:rFonts w:ascii="Times New Roman" w:cs="Times New Roman" w:eastAsia="Times New Roman" w:hAnsi="Times New Roman"/>
+          <w:sz w:val="24"/>
+          <w:szCs w:val="24"/>
+        </w:rPr>
+      </w:pPr>
+      <w:r>
+        <w:rPr>
+          <w:rtl w:val="0"/>
+        </w:rPr>
+      </w:r>
+    </w:p>
+    <w:p>
+      <w:pPr>
+        <w:spacing w:after="200" w:line="240" w:lineRule="auto"/>
         <w:contextualSpacing w:val="0"/>
         <w:rPr>
           <w:rFonts w:ascii="Times New Roman" w:cs="Times New Roman" w:eastAsia="Times New Roman" w:hAnsi="Times New Roman"/>
@@ -973,39 +932,39 @@
     </w:p>
     <w:p>
       <w:pPr>
-        <w:spacing w:line="240" w:lineRule="auto"/>
-        <w:contextualSpacing w:val="0"/>
-        <w:rPr>
-          <w:rFonts w:ascii="Times New Roman" w:cs="Times New Roman" w:eastAsia="Times New Roman" w:hAnsi="Times New Roman"/>
-          <w:sz w:val="24"/>
-          <w:szCs w:val="24"/>
-        </w:rPr>
-      </w:pPr>
-      <w:r>
-        <w:rPr>
-          <w:rtl w:val="0"/>
-        </w:rPr>
-      </w:r>
-    </w:p>
-    <w:p>
-      <w:pPr>
-        <w:spacing w:line="240" w:lineRule="auto"/>
-        <w:contextualSpacing w:val="0"/>
-        <w:rPr>
-          <w:rFonts w:ascii="Times New Roman" w:cs="Times New Roman" w:eastAsia="Times New Roman" w:hAnsi="Times New Roman"/>
-          <w:sz w:val="24"/>
-          <w:szCs w:val="24"/>
-        </w:rPr>
-      </w:pPr>
-      <w:r>
-        <w:rPr>
-          <w:rtl w:val="0"/>
-        </w:rPr>
-      </w:r>
-    </w:p>
-    <w:p>
-      <w:pPr>
-        <w:spacing w:line="240" w:lineRule="auto"/>
+        <w:spacing w:after="200" w:line="240" w:lineRule="auto"/>
+        <w:contextualSpacing w:val="0"/>
+        <w:rPr>
+          <w:rFonts w:ascii="Times New Roman" w:cs="Times New Roman" w:eastAsia="Times New Roman" w:hAnsi="Times New Roman"/>
+          <w:sz w:val="24"/>
+          <w:szCs w:val="24"/>
+        </w:rPr>
+      </w:pPr>
+      <w:r>
+        <w:rPr>
+          <w:rtl w:val="0"/>
+        </w:rPr>
+      </w:r>
+    </w:p>
+    <w:p>
+      <w:pPr>
+        <w:spacing w:after="200" w:line="240" w:lineRule="auto"/>
+        <w:contextualSpacing w:val="0"/>
+        <w:rPr>
+          <w:rFonts w:ascii="Times New Roman" w:cs="Times New Roman" w:eastAsia="Times New Roman" w:hAnsi="Times New Roman"/>
+          <w:sz w:val="24"/>
+          <w:szCs w:val="24"/>
+        </w:rPr>
+      </w:pPr>
+      <w:r>
+        <w:rPr>
+          <w:rtl w:val="0"/>
+        </w:rPr>
+      </w:r>
+    </w:p>
+    <w:p>
+      <w:pPr>
+        <w:spacing w:after="200" w:line="240" w:lineRule="auto"/>
         <w:contextualSpacing w:val="0"/>
         <w:rPr>
           <w:rFonts w:ascii="Times New Roman" w:cs="Times New Roman" w:eastAsia="Times New Roman" w:hAnsi="Times New Roman"/>

</xml_diff>